<commit_message>
[Criado] art. 13, 14 [Atualização] art. 05, 12
</commit_message>
<xml_diff>
--- a/Documentation/06. Lista de Necessidades.docx
+++ b/Documentation/06. Lista de Necessidades.docx
@@ -56,7 +56,10 @@
         <w:t xml:space="preserve">N03: </w:t>
       </w:r>
       <w:r>
-        <w:t>Cadastro de Cliente</w:t>
+        <w:t>Gestão</w:t>
+      </w:r>
+      <w:r>
+        <w:t xml:space="preserve"> de Cliente</w:t>
       </w:r>
     </w:p>
     <w:p>
@@ -67,7 +70,19 @@
         </w:numPr>
       </w:pPr>
       <w:r>
-        <w:t>N04: Cadastro de Produto</w:t>
+        <w:t>N0</w:t>
+      </w:r>
+      <w:r>
+        <w:t>4</w:t>
+      </w:r>
+      <w:r>
+        <w:t>:</w:t>
+      </w:r>
+      <w:r>
+        <w:t xml:space="preserve"> </w:t>
+      </w:r>
+      <w:r>
+        <w:t>Gestão de Pedido</w:t>
       </w:r>
     </w:p>
     <w:p>
@@ -76,27 +91,9 @@
           <w:ilvl w:val="0"/>
           <w:numId w:val="1"/>
         </w:numPr>
-        <w:rPr>
-          <w:highlight w:val="red"/>
-        </w:rPr>
-      </w:pPr>
-      <w:r>
-        <w:rPr>
-          <w:highlight w:val="red"/>
-        </w:rPr>
-        <w:t>N04:</w:t>
-      </w:r>
-      <w:r>
-        <w:rPr>
-          <w:highlight w:val="red"/>
-        </w:rPr>
-        <w:t xml:space="preserve"> </w:t>
-      </w:r>
-      <w:r>
-        <w:rPr>
-          <w:highlight w:val="red"/>
-        </w:rPr>
-        <w:t xml:space="preserve">Sistema gere etiquetas automaticamente </w:t>
+      </w:pPr>
+      <w:r>
+        <w:t>N05: filtragem de pesquisas.</w:t>
       </w:r>
     </w:p>
     <w:p/>

</xml_diff>